<commit_message>
added Captum for list of technologies
</commit_message>
<xml_diff>
--- a/StudentProjects/Exploring neural network explanation technologies.docx
+++ b/StudentProjects/Exploring neural network explanation technologies.docx
@@ -92,21 +92,7 @@
           <w:rFonts w:cstheme="minorHAnsi"/>
           <w:lang w:val="en-GB"/>
         </w:rPr>
-        <w:t>Many scientific challenges can only be tackled</w:t>
-      </w:r>
-      <w:r>
-        <w:rPr>
-          <w:rFonts w:cstheme="minorHAnsi"/>
-          <w:lang w:val="en-GB"/>
-        </w:rPr>
-        <w:t xml:space="preserve"> </w:t>
-      </w:r>
-      <w:r>
-        <w:rPr>
-          <w:rFonts w:cstheme="minorHAnsi"/>
-          <w:lang w:val="en-GB"/>
-        </w:rPr>
-        <w:t>with big datasets and black box (deep) neural network</w:t>
+        <w:t>Many scientific challenges can only be tackled with big datasets and black box (deep) neural network</w:t>
       </w:r>
     </w:p>
     <w:p>
@@ -125,7 +111,65 @@
           <w:rFonts w:cstheme="minorHAnsi"/>
           <w:lang w:val="en-GB"/>
         </w:rPr>
-        <w:t>(DNN) models. Despite their high predictive accuracy, DNNs</w:t>
+        <w:t xml:space="preserve">(DNN) models. Despite their high predictive accuracy, DNNs lack inherent </w:t>
+      </w:r>
+      <w:proofErr w:type="spellStart"/>
+      <w:r>
+        <w:rPr>
+          <w:rFonts w:cstheme="minorHAnsi"/>
+          <w:lang w:val="en-GB"/>
+        </w:rPr>
+        <w:t>explainability</w:t>
+      </w:r>
+      <w:proofErr w:type="spellEnd"/>
+      <w:r>
+        <w:rPr>
+          <w:rFonts w:cstheme="minorHAnsi"/>
+          <w:lang w:val="en-GB"/>
+        </w:rPr>
+        <w:t xml:space="preserve"> necessary for system verification, improvement, learning and social acceptance [1], [2]. Therefore, means to interpret a black-box model are very important especially to different domain scientists to not only trust the DNNs, but to get to the knowledge captured by the model </w:t>
+      </w:r>
+      <w:r>
+        <w:rPr>
+          <w:rFonts w:cstheme="minorHAnsi"/>
+          <w:lang w:val="en-GB"/>
+        </w:rPr>
+        <w:t>as a source of</w:t>
+      </w:r>
+      <w:r>
+        <w:rPr>
+          <w:rFonts w:cstheme="minorHAnsi"/>
+          <w:lang w:val="en-GB"/>
+        </w:rPr>
+        <w:t xml:space="preserve"> scientific insights. Many post-hoc methods interpret the DNN reasoning by quantification and visualization of the “importance” of individual pixels with respect to the classification decision, producing sensitivity [3], [4], deconvolution [5] or relevance [6] heatmaps. While the usefulness of a heatmap can be judged subjectively by a human, an objective quality measure is needed for </w:t>
+      </w:r>
+      <w:r>
+        <w:rPr>
+          <w:rFonts w:cstheme="minorHAnsi"/>
+          <w:lang w:val="en-GB"/>
+        </w:rPr>
+        <w:t>systematic</w:t>
+      </w:r>
+      <w:r>
+        <w:rPr>
+          <w:rFonts w:cstheme="minorHAnsi"/>
+          <w:lang w:val="en-GB"/>
+        </w:rPr>
+        <w:t xml:space="preserve"> interpretation of such maps [7]. Finally, to be adopted by the wide scientific community, well-documented and reliable open-source software and suitable datasets demonstrating the usefulness of the heatmaps on an intuitive level are needed</w:t>
+      </w:r>
+      <w:r>
+        <w:rPr>
+          <w:rFonts w:cstheme="minorHAnsi"/>
+          <w:lang w:val="en-GB"/>
+        </w:rPr>
+        <w:t>.</w:t>
+      </w:r>
+      <w:r>
+        <w:rPr>
+          <w:rFonts w:cstheme="minorHAnsi"/>
+          <w:lang w:val="en-GB"/>
+        </w:rPr>
+        <w:t xml:space="preserve"> The heatmap evaluation technique is relevant in any scientific domain where DNN</w:t>
       </w:r>
       <w:r>
         <w:rPr>
@@ -139,315 +183,7 @@
           <w:rFonts w:cstheme="minorHAnsi"/>
           <w:lang w:val="en-GB"/>
         </w:rPr>
-        <w:t>lack inherent explainability necessary for system verification,</w:t>
-      </w:r>
-      <w:r>
-        <w:rPr>
-          <w:rFonts w:cstheme="minorHAnsi"/>
-          <w:lang w:val="en-GB"/>
-        </w:rPr>
-        <w:t xml:space="preserve"> </w:t>
-      </w:r>
-      <w:r>
-        <w:rPr>
-          <w:rFonts w:cstheme="minorHAnsi"/>
-          <w:lang w:val="en-GB"/>
-        </w:rPr>
-        <w:t>improvement, learning and social acceptance [1], [2]. Therefore,</w:t>
-      </w:r>
-      <w:r>
-        <w:rPr>
-          <w:rFonts w:cstheme="minorHAnsi"/>
-          <w:lang w:val="en-GB"/>
-        </w:rPr>
-        <w:t xml:space="preserve"> </w:t>
-      </w:r>
-      <w:r>
-        <w:rPr>
-          <w:rFonts w:cstheme="minorHAnsi"/>
-          <w:lang w:val="en-GB"/>
-        </w:rPr>
-        <w:t>means to interpret a black-box model are very important</w:t>
-      </w:r>
-      <w:r>
-        <w:rPr>
-          <w:rFonts w:cstheme="minorHAnsi"/>
-          <w:lang w:val="en-GB"/>
-        </w:rPr>
-        <w:t xml:space="preserve"> especially </w:t>
-      </w:r>
-      <w:r>
-        <w:rPr>
-          <w:rFonts w:cstheme="minorHAnsi"/>
-          <w:lang w:val="en-GB"/>
-        </w:rPr>
-        <w:t xml:space="preserve">to </w:t>
-      </w:r>
-      <w:r>
-        <w:rPr>
-          <w:rFonts w:cstheme="minorHAnsi"/>
-          <w:lang w:val="en-GB"/>
-        </w:rPr>
-        <w:t xml:space="preserve">different domain </w:t>
-      </w:r>
-      <w:r>
-        <w:rPr>
-          <w:rFonts w:cstheme="minorHAnsi"/>
-          <w:lang w:val="en-GB"/>
-        </w:rPr>
-        <w:t>scientists to not only trust the DNNs, but to get to the</w:t>
-      </w:r>
-      <w:r>
-        <w:rPr>
-          <w:rFonts w:cstheme="minorHAnsi"/>
-          <w:lang w:val="en-GB"/>
-        </w:rPr>
-        <w:t xml:space="preserve"> </w:t>
-      </w:r>
-      <w:r>
-        <w:rPr>
-          <w:rFonts w:cstheme="minorHAnsi"/>
-          <w:lang w:val="en-GB"/>
-        </w:rPr>
-        <w:t xml:space="preserve">knowledge captured by the model </w:t>
-      </w:r>
-      <w:r>
-        <w:rPr>
-          <w:rFonts w:cstheme="minorHAnsi"/>
-          <w:lang w:val="en-GB"/>
-        </w:rPr>
-        <w:t>as a source of</w:t>
-      </w:r>
-      <w:r>
-        <w:rPr>
-          <w:rFonts w:cstheme="minorHAnsi"/>
-          <w:lang w:val="en-GB"/>
-        </w:rPr>
-        <w:t xml:space="preserve"> scientific insights. Many</w:t>
-      </w:r>
-      <w:r>
-        <w:rPr>
-          <w:rFonts w:cstheme="minorHAnsi"/>
-          <w:lang w:val="en-GB"/>
-        </w:rPr>
-        <w:t xml:space="preserve"> </w:t>
-      </w:r>
-      <w:r>
-        <w:rPr>
-          <w:rFonts w:cstheme="minorHAnsi"/>
-          <w:lang w:val="en-GB"/>
-        </w:rPr>
-        <w:t>post-hoc methods interpret the DNN reasoning by quantification</w:t>
-      </w:r>
-      <w:r>
-        <w:rPr>
-          <w:rFonts w:cstheme="minorHAnsi"/>
-          <w:lang w:val="en-GB"/>
-        </w:rPr>
-        <w:t xml:space="preserve"> </w:t>
-      </w:r>
-      <w:r>
-        <w:rPr>
-          <w:rFonts w:cstheme="minorHAnsi"/>
-          <w:lang w:val="en-GB"/>
-        </w:rPr>
-        <w:t>and visualization of the “importance” of individual pixels</w:t>
-      </w:r>
-      <w:r>
-        <w:rPr>
-          <w:rFonts w:cstheme="minorHAnsi"/>
-          <w:lang w:val="en-GB"/>
-        </w:rPr>
-        <w:t xml:space="preserve"> </w:t>
-      </w:r>
-      <w:r>
-        <w:rPr>
-          <w:rFonts w:cstheme="minorHAnsi"/>
-          <w:lang w:val="en-GB"/>
-        </w:rPr>
-        <w:t>with respect to the classification decision, producing sensitivity</w:t>
-      </w:r>
-      <w:r>
-        <w:rPr>
-          <w:rFonts w:cstheme="minorHAnsi"/>
-          <w:lang w:val="en-GB"/>
-        </w:rPr>
-        <w:t xml:space="preserve"> </w:t>
-      </w:r>
-      <w:r>
-        <w:rPr>
-          <w:rFonts w:cstheme="minorHAnsi"/>
-          <w:lang w:val="en-GB"/>
-        </w:rPr>
-        <w:t>[3], [4], deconvolution [5] or relevance [6] heatmaps. While</w:t>
-      </w:r>
-      <w:r>
-        <w:rPr>
-          <w:rFonts w:cstheme="minorHAnsi"/>
-          <w:lang w:val="en-GB"/>
-        </w:rPr>
-        <w:t xml:space="preserve"> </w:t>
-      </w:r>
-      <w:r>
-        <w:rPr>
-          <w:rFonts w:cstheme="minorHAnsi"/>
-          <w:lang w:val="en-GB"/>
-        </w:rPr>
-        <w:t>the usefulness of a heatmap can be judged subjectively by a</w:t>
-      </w:r>
-      <w:r>
-        <w:rPr>
-          <w:rFonts w:cstheme="minorHAnsi"/>
-          <w:lang w:val="en-GB"/>
-        </w:rPr>
-        <w:t xml:space="preserve"> </w:t>
-      </w:r>
-      <w:r>
-        <w:rPr>
-          <w:rFonts w:cstheme="minorHAnsi"/>
-          <w:lang w:val="en-GB"/>
-        </w:rPr>
-        <w:t xml:space="preserve">human, an objective quality measure is needed </w:t>
-      </w:r>
-      <w:r>
-        <w:rPr>
-          <w:rFonts w:cstheme="minorHAnsi"/>
-          <w:lang w:val="en-GB"/>
-        </w:rPr>
-        <w:t>for</w:t>
-      </w:r>
-      <w:r>
-        <w:rPr>
-          <w:rFonts w:cstheme="minorHAnsi"/>
-          <w:lang w:val="en-GB"/>
-        </w:rPr>
-        <w:t xml:space="preserve"> </w:t>
-      </w:r>
-      <w:r>
-        <w:rPr>
-          <w:rFonts w:cstheme="minorHAnsi"/>
-          <w:lang w:val="en-GB"/>
-        </w:rPr>
-        <w:t>systematic</w:t>
-      </w:r>
-      <w:r>
-        <w:rPr>
-          <w:rFonts w:cstheme="minorHAnsi"/>
-          <w:lang w:val="en-GB"/>
-        </w:rPr>
-        <w:t xml:space="preserve"> </w:t>
-      </w:r>
-      <w:r>
-        <w:rPr>
-          <w:rFonts w:cstheme="minorHAnsi"/>
-          <w:lang w:val="en-GB"/>
-        </w:rPr>
-        <w:t>interpretation of such maps [7]. Finally, to be adopted by</w:t>
-      </w:r>
-      <w:r>
-        <w:rPr>
-          <w:rFonts w:cstheme="minorHAnsi"/>
-          <w:lang w:val="en-GB"/>
-        </w:rPr>
-        <w:t xml:space="preserve"> </w:t>
-      </w:r>
-      <w:r>
-        <w:rPr>
-          <w:rFonts w:cstheme="minorHAnsi"/>
-          <w:lang w:val="en-GB"/>
-        </w:rPr>
-        <w:t>the wide scientific community, well-documented and reliable</w:t>
-      </w:r>
-      <w:r>
-        <w:rPr>
-          <w:rFonts w:cstheme="minorHAnsi"/>
-          <w:lang w:val="en-GB"/>
-        </w:rPr>
-        <w:t xml:space="preserve"> </w:t>
-      </w:r>
-      <w:r>
-        <w:rPr>
-          <w:rFonts w:cstheme="minorHAnsi"/>
-          <w:lang w:val="en-GB"/>
-        </w:rPr>
-        <w:t>open-source software and suitable datasets demonstrating the</w:t>
-      </w:r>
-      <w:r>
-        <w:rPr>
-          <w:rFonts w:cstheme="minorHAnsi"/>
-          <w:lang w:val="en-GB"/>
-        </w:rPr>
-        <w:t xml:space="preserve"> </w:t>
-      </w:r>
-      <w:r>
-        <w:rPr>
-          <w:rFonts w:cstheme="minorHAnsi"/>
-          <w:lang w:val="en-GB"/>
-        </w:rPr>
-        <w:t>usefulness of the heatmaps on an intuitive level are needed</w:t>
-      </w:r>
-      <w:r>
-        <w:rPr>
-          <w:rFonts w:cstheme="minorHAnsi"/>
-          <w:lang w:val="en-GB"/>
-        </w:rPr>
-        <w:t>.</w:t>
-      </w:r>
-      <w:r>
-        <w:rPr>
-          <w:rFonts w:cstheme="minorHAnsi"/>
-          <w:lang w:val="en-GB"/>
-        </w:rPr>
-        <w:t xml:space="preserve"> </w:t>
-      </w:r>
-      <w:r>
-        <w:rPr>
-          <w:rFonts w:cstheme="minorHAnsi"/>
-          <w:lang w:val="en-GB"/>
-        </w:rPr>
-        <w:t>The heatmap evaluation</w:t>
-      </w:r>
-      <w:r>
-        <w:rPr>
-          <w:rFonts w:cstheme="minorHAnsi"/>
-          <w:lang w:val="en-GB"/>
-        </w:rPr>
-        <w:t xml:space="preserve"> </w:t>
-      </w:r>
-      <w:r>
-        <w:rPr>
-          <w:rFonts w:cstheme="minorHAnsi"/>
-          <w:lang w:val="en-GB"/>
-        </w:rPr>
-        <w:t>technique is relevant in any scientific domain where DNN</w:t>
-      </w:r>
-      <w:r>
-        <w:rPr>
-          <w:rFonts w:cstheme="minorHAnsi"/>
-          <w:lang w:val="en-GB"/>
-        </w:rPr>
-        <w:t xml:space="preserve"> </w:t>
-      </w:r>
-      <w:r>
-        <w:rPr>
-          <w:rFonts w:cstheme="minorHAnsi"/>
-          <w:lang w:val="en-GB"/>
-        </w:rPr>
-        <w:t>models are used for predictions on images. For example,</w:t>
-      </w:r>
-      <w:r>
-        <w:rPr>
-          <w:rFonts w:cstheme="minorHAnsi"/>
-          <w:lang w:val="en-GB"/>
-        </w:rPr>
-        <w:t xml:space="preserve"> </w:t>
-      </w:r>
-      <w:r>
-        <w:rPr>
-          <w:rFonts w:cstheme="minorHAnsi"/>
-          <w:lang w:val="en-GB"/>
-        </w:rPr>
-        <w:t>social scientists studying informal settlements (slums) [</w:t>
+        <w:t>models are used for predictions on images. For example, social scientists studying informal settlements (slums) [</w:t>
       </w:r>
       <w:r>
         <w:rPr>
@@ -461,35 +197,7 @@
           <w:rFonts w:cstheme="minorHAnsi"/>
           <w:lang w:val="en-GB"/>
         </w:rPr>
-        <w:t>],</w:t>
-      </w:r>
-      <w:r>
-        <w:rPr>
-          <w:rFonts w:cstheme="minorHAnsi"/>
-          <w:lang w:val="en-GB"/>
-        </w:rPr>
-        <w:t xml:space="preserve"> </w:t>
-      </w:r>
-      <w:r>
-        <w:rPr>
-          <w:rFonts w:cstheme="minorHAnsi"/>
-          <w:lang w:val="en-GB"/>
-        </w:rPr>
-        <w:t>could benefit greatly from insights on what are the visual</w:t>
-      </w:r>
-      <w:r>
-        <w:rPr>
-          <w:rFonts w:cstheme="minorHAnsi"/>
-          <w:lang w:val="en-GB"/>
-        </w:rPr>
-        <w:t xml:space="preserve"> </w:t>
-      </w:r>
-      <w:r>
-        <w:rPr>
-          <w:rFonts w:cstheme="minorHAnsi"/>
-          <w:lang w:val="en-GB"/>
-        </w:rPr>
-        <w:t>characteristics of the hard to define notion of a slum.</w:t>
+        <w:t>], could benefit greatly from insights on what are the visual characteristics of the hard to define notion of a slum.</w:t>
       </w:r>
     </w:p>
     <w:p>
@@ -520,7 +228,23 @@
           <w:rFonts w:cstheme="minorHAnsi"/>
           <w:lang w:val="en-GB"/>
         </w:rPr>
-        <w:t xml:space="preserve">For evaluating the potential of explainability technologies </w:t>
+        <w:t xml:space="preserve">For evaluating the potential of </w:t>
+      </w:r>
+      <w:proofErr w:type="spellStart"/>
+      <w:r>
+        <w:rPr>
+          <w:rFonts w:cstheme="minorHAnsi"/>
+          <w:lang w:val="en-GB"/>
+        </w:rPr>
+        <w:t>explainability</w:t>
+      </w:r>
+      <w:proofErr w:type="spellEnd"/>
+      <w:r>
+        <w:rPr>
+          <w:rFonts w:cstheme="minorHAnsi"/>
+          <w:lang w:val="en-GB"/>
+        </w:rPr>
+        <w:t xml:space="preserve"> technologies </w:t>
       </w:r>
       <w:r>
         <w:rPr>
@@ -653,7 +377,56 @@
           <w:rFonts w:cstheme="minorHAnsi"/>
           <w:lang w:val="en-GB"/>
         </w:rPr>
-        <w:t>has 10 classes.</w:t>
+        <w:t xml:space="preserve">has 10 classes. Since this </w:t>
+      </w:r>
+      <w:r>
+        <w:rPr>
+          <w:rFonts w:cstheme="minorHAnsi"/>
+          <w:lang w:val="en-GB"/>
+        </w:rPr>
+        <w:t xml:space="preserve">is </w:t>
+      </w:r>
+      <w:r>
+        <w:rPr>
+          <w:rFonts w:cstheme="minorHAnsi"/>
+          <w:lang w:val="en-GB"/>
+        </w:rPr>
+        <w:t xml:space="preserve">too complex for </w:t>
+      </w:r>
+      <w:r>
+        <w:rPr>
+          <w:rFonts w:cstheme="minorHAnsi"/>
+          <w:lang w:val="en-GB"/>
+        </w:rPr>
+        <w:t xml:space="preserve">the desired </w:t>
+      </w:r>
+      <w:r>
+        <w:rPr>
+          <w:rFonts w:cstheme="minorHAnsi"/>
+          <w:lang w:val="en-GB"/>
+        </w:rPr>
+        <w:t xml:space="preserve">purpose, </w:t>
+      </w:r>
+      <w:r>
+        <w:rPr>
+          <w:rFonts w:cstheme="minorHAnsi"/>
+          <w:lang w:val="en-GB"/>
+        </w:rPr>
+        <w:t>the simple 2-class Tr</w:t>
+      </w:r>
+      <w:r>
+        <w:rPr>
+          <w:rFonts w:cstheme="minorHAnsi"/>
+          <w:lang w:val="en-GB"/>
+        </w:rPr>
+        <w:t>iangles and Squares (T&amp;S) dataset</w:t>
+      </w:r>
+      <w:r>
+        <w:rPr>
+          <w:rFonts w:cstheme="minorHAnsi"/>
+          <w:lang w:val="en-GB"/>
+        </w:rPr>
+        <w:t>s</w:t>
       </w:r>
       <w:r>
         <w:rPr>
@@ -667,35 +440,35 @@
           <w:rFonts w:cstheme="minorHAnsi"/>
           <w:lang w:val="en-GB"/>
         </w:rPr>
-        <w:t xml:space="preserve">Since this </w:t>
-      </w:r>
-      <w:r>
-        <w:rPr>
-          <w:rFonts w:cstheme="minorHAnsi"/>
-          <w:lang w:val="en-GB"/>
-        </w:rPr>
-        <w:t xml:space="preserve">is </w:t>
-      </w:r>
-      <w:r>
-        <w:rPr>
-          <w:rFonts w:cstheme="minorHAnsi"/>
-          <w:lang w:val="en-GB"/>
-        </w:rPr>
-        <w:t xml:space="preserve">too complex for </w:t>
-      </w:r>
-      <w:r>
-        <w:rPr>
-          <w:rFonts w:cstheme="minorHAnsi"/>
-          <w:lang w:val="en-GB"/>
-        </w:rPr>
-        <w:t xml:space="preserve">the desired </w:t>
-      </w:r>
-      <w:r>
-        <w:rPr>
-          <w:rFonts w:cstheme="minorHAnsi"/>
-          <w:lang w:val="en-GB"/>
-        </w:rPr>
-        <w:t>purpose,</w:t>
+        <w:t xml:space="preserve">were proposed </w:t>
+      </w:r>
+      <w:r>
+        <w:rPr>
+          <w:rFonts w:cstheme="minorHAnsi"/>
+          <w:lang w:val="en-GB"/>
+        </w:rPr>
+        <w:t>[</w:t>
+      </w:r>
+      <w:r>
+        <w:rPr>
+          <w:rFonts w:cstheme="minorHAnsi"/>
+          <w:lang w:val="en-GB"/>
+        </w:rPr>
+        <w:t>10</w:t>
+      </w:r>
+      <w:r>
+        <w:rPr>
+          <w:rFonts w:cstheme="minorHAnsi"/>
+          <w:lang w:val="en-GB"/>
+        </w:rPr>
+        <w:t>]</w:t>
+      </w:r>
+      <w:r>
+        <w:rPr>
+          <w:rFonts w:cstheme="minorHAnsi"/>
+          <w:lang w:val="en-GB"/>
+        </w:rPr>
+        <w:t>.</w:t>
       </w:r>
       <w:r>
         <w:rPr>
@@ -709,76 +482,6 @@
           <w:rFonts w:cstheme="minorHAnsi"/>
           <w:lang w:val="en-GB"/>
         </w:rPr>
-        <w:t>the simple 2-class Tr</w:t>
-      </w:r>
-      <w:r>
-        <w:rPr>
-          <w:rFonts w:cstheme="minorHAnsi"/>
-          <w:lang w:val="en-GB"/>
-        </w:rPr>
-        <w:t>iangles and Squares (T&amp;S) dataset</w:t>
-      </w:r>
-      <w:r>
-        <w:rPr>
-          <w:rFonts w:cstheme="minorHAnsi"/>
-          <w:lang w:val="en-GB"/>
-        </w:rPr>
-        <w:t>s</w:t>
-      </w:r>
-      <w:r>
-        <w:rPr>
-          <w:rFonts w:cstheme="minorHAnsi"/>
-          <w:lang w:val="en-GB"/>
-        </w:rPr>
-        <w:t xml:space="preserve"> </w:t>
-      </w:r>
-      <w:r>
-        <w:rPr>
-          <w:rFonts w:cstheme="minorHAnsi"/>
-          <w:lang w:val="en-GB"/>
-        </w:rPr>
-        <w:t xml:space="preserve">were proposed </w:t>
-      </w:r>
-      <w:r>
-        <w:rPr>
-          <w:rFonts w:cstheme="minorHAnsi"/>
-          <w:lang w:val="en-GB"/>
-        </w:rPr>
-        <w:t>[</w:t>
-      </w:r>
-      <w:r>
-        <w:rPr>
-          <w:rFonts w:cstheme="minorHAnsi"/>
-          <w:lang w:val="en-GB"/>
-        </w:rPr>
-        <w:t>10</w:t>
-      </w:r>
-      <w:r>
-        <w:rPr>
-          <w:rFonts w:cstheme="minorHAnsi"/>
-          <w:lang w:val="en-GB"/>
-        </w:rPr>
-        <w:t>]</w:t>
-      </w:r>
-      <w:r>
-        <w:rPr>
-          <w:rFonts w:cstheme="minorHAnsi"/>
-          <w:lang w:val="en-GB"/>
-        </w:rPr>
-        <w:t>.</w:t>
-      </w:r>
-      <w:r>
-        <w:rPr>
-          <w:rFonts w:cstheme="minorHAnsi"/>
-          <w:lang w:val="en-GB"/>
-        </w:rPr>
-        <w:t xml:space="preserve"> </w:t>
-      </w:r>
-      <w:r>
-        <w:rPr>
-          <w:rFonts w:cstheme="minorHAnsi"/>
-          <w:lang w:val="en-GB"/>
-        </w:rPr>
         <w:t xml:space="preserve">They contain each </w:t>
       </w:r>
       <w:r>
@@ -786,7 +489,23 @@
           <w:rFonts w:cstheme="minorHAnsi"/>
           <w:lang w:val="en-GB"/>
         </w:rPr>
-        <w:t>100k gray images of randomly oriented</w:t>
+        <w:t xml:space="preserve">100k </w:t>
+      </w:r>
+      <w:proofErr w:type="spellStart"/>
+      <w:r>
+        <w:rPr>
+          <w:rFonts w:cstheme="minorHAnsi"/>
+          <w:lang w:val="en-GB"/>
+        </w:rPr>
+        <w:t>gray</w:t>
+      </w:r>
+      <w:proofErr w:type="spellEnd"/>
+      <w:r>
+        <w:rPr>
+          <w:rFonts w:cstheme="minorHAnsi"/>
+          <w:lang w:val="en-GB"/>
+        </w:rPr>
+        <w:t xml:space="preserve"> images of randomly oriented</w:t>
       </w:r>
       <w:r>
         <w:rPr>
@@ -1064,8 +783,6 @@
         </w:rPr>
         <w:t>e</w:t>
       </w:r>
-      <w:bookmarkStart w:id="0" w:name="_GoBack"/>
-      <w:bookmarkEnd w:id="0"/>
       <w:r>
         <w:rPr>
           <w:rFonts w:cstheme="minorHAnsi"/>
@@ -1305,7 +1022,23 @@
           <w:rFonts w:cstheme="minorHAnsi"/>
           <w:lang w:val="en-GB"/>
         </w:rPr>
-        <w:t xml:space="preserve">software list) in order to verify the capabilities for explainability and potential for </w:t>
+        <w:t xml:space="preserve">software list) in order to verify the capabilities for </w:t>
+      </w:r>
+      <w:proofErr w:type="spellStart"/>
+      <w:r>
+        <w:rPr>
+          <w:rFonts w:cstheme="minorHAnsi"/>
+          <w:lang w:val="en-GB"/>
+        </w:rPr>
+        <w:t>explainability</w:t>
+      </w:r>
+      <w:proofErr w:type="spellEnd"/>
+      <w:r>
+        <w:rPr>
+          <w:rFonts w:cstheme="minorHAnsi"/>
+          <w:lang w:val="en-GB"/>
+        </w:rPr>
+        <w:t xml:space="preserve"> and potential for </w:t>
       </w:r>
       <w:r>
         <w:rPr>
@@ -1402,7 +1135,23 @@
           <w:rFonts w:cstheme="minorHAnsi"/>
           <w:lang w:val="en-GB"/>
         </w:rPr>
-        <w:t>Linear algebra; programming (e.g. Python, Jupyter notebooks); Git; familiarity with or interest for (deep) neural networks</w:t>
+        <w:t xml:space="preserve">Linear algebra; programming (e.g. Python, </w:t>
+      </w:r>
+      <w:proofErr w:type="spellStart"/>
+      <w:r>
+        <w:rPr>
+          <w:rFonts w:cstheme="minorHAnsi"/>
+          <w:lang w:val="en-GB"/>
+        </w:rPr>
+        <w:t>Jupyter</w:t>
+      </w:r>
+      <w:proofErr w:type="spellEnd"/>
+      <w:r>
+        <w:rPr>
+          <w:rFonts w:cstheme="minorHAnsi"/>
+          <w:lang w:val="en-GB"/>
+        </w:rPr>
+        <w:t xml:space="preserve"> notebooks); Git; familiarity with or interest for (deep) neural networks</w:t>
       </w:r>
       <w:r>
         <w:rPr>
@@ -1416,7 +1165,23 @@
           <w:rFonts w:cstheme="minorHAnsi"/>
           <w:lang w:val="en-GB"/>
         </w:rPr>
-        <w:t>CNNs for image classification and eXplainable Artificial Intelligence (XAI) technologies</w:t>
+        <w:t xml:space="preserve">CNNs for image classification and </w:t>
+      </w:r>
+      <w:proofErr w:type="spellStart"/>
+      <w:r>
+        <w:rPr>
+          <w:rFonts w:cstheme="minorHAnsi"/>
+          <w:lang w:val="en-GB"/>
+        </w:rPr>
+        <w:t>eXplainable</w:t>
+      </w:r>
+      <w:proofErr w:type="spellEnd"/>
+      <w:r>
+        <w:rPr>
+          <w:rFonts w:cstheme="minorHAnsi"/>
+          <w:lang w:val="en-GB"/>
+        </w:rPr>
+        <w:t xml:space="preserve"> Artificial Intelligence (XAI) technologies</w:t>
       </w:r>
     </w:p>
     <w:p>
@@ -1454,6 +1219,8 @@
     <w:p>
       <w:pPr>
         <w:rPr>
+          <w:color w:val="0563C1" w:themeColor="hyperlink"/>
+          <w:u w:val="single"/>
           <w:lang w:val="en-GB"/>
         </w:rPr>
       </w:pPr>
@@ -1568,6 +1335,40 @@
           <w:t>Lucid</w:t>
         </w:r>
       </w:hyperlink>
+      <w:r>
+        <w:rPr>
+          <w:rStyle w:val="Hyperlink"/>
+          <w:color w:val="auto"/>
+          <w:u w:val="none"/>
+          <w:lang w:val="en-GB"/>
+        </w:rPr>
+        <w:t>,</w:t>
+      </w:r>
+      <w:r>
+        <w:rPr>
+          <w:rStyle w:val="Hyperlink"/>
+          <w:u w:val="none"/>
+          <w:lang w:val="en-GB"/>
+        </w:rPr>
+        <w:t xml:space="preserve"> </w:t>
+      </w:r>
+      <w:hyperlink r:id="rId12" w:history="1">
+        <w:r>
+          <w:rPr>
+            <w:rStyle w:val="Hyperlink"/>
+            <w:lang w:val="en-GB"/>
+          </w:rPr>
+          <w:t>Captum</w:t>
+        </w:r>
+      </w:hyperlink>
+      <w:r>
+        <w:rPr>
+          <w:rStyle w:val="Hyperlink"/>
+          <w:u w:val="none"/>
+          <w:lang w:val="en-GB"/>
+        </w:rPr>
+        <w:t xml:space="preserve"> </w:t>
+      </w:r>
     </w:p>
     <w:p>
       <w:pPr>
@@ -1586,7 +1387,24 @@
         </w:rPr>
         <w:t xml:space="preserve">NN standard formats: </w:t>
       </w:r>
-      <w:hyperlink r:id="rId12" w:history="1">
+      <w:hyperlink r:id="rId13" w:history="1">
+        <w:r>
+          <w:rPr>
+            <w:rStyle w:val="Hyperlink"/>
+            <w:rFonts w:cstheme="minorHAnsi"/>
+            <w:lang w:val="en-GB"/>
+          </w:rPr>
+          <w:t>ONNX</w:t>
+        </w:r>
+      </w:hyperlink>
+      <w:r>
+        <w:rPr>
+          <w:rFonts w:cstheme="minorHAnsi"/>
+          <w:lang w:val="en-GB"/>
+        </w:rPr>
+        <w:t xml:space="preserve">, </w:t>
+      </w:r>
+      <w:hyperlink r:id="rId14" w:history="1">
         <w:r>
           <w:rPr>
             <w:rStyle w:val="Hyperlink"/>
@@ -1603,7 +1421,8 @@
         </w:rPr>
         <w:t xml:space="preserve">, </w:t>
       </w:r>
-      <w:hyperlink r:id="rId13" w:history="1">
+      <w:hyperlink r:id="rId15" w:history="1">
+        <w:proofErr w:type="spellStart"/>
         <w:r>
           <w:rPr>
             <w:rStyle w:val="Hyperlink"/>
@@ -1612,6 +1431,7 @@
           </w:rPr>
           <w:t>OpenVX</w:t>
         </w:r>
+        <w:proofErr w:type="spellEnd"/>
       </w:hyperlink>
       <w:r>
         <w:rPr>
@@ -1620,41 +1440,38 @@
         </w:rPr>
         <w:t xml:space="preserve">, </w:t>
       </w:r>
-      <w:hyperlink r:id="rId14" w:history="1">
-        <w:r>
-          <w:rPr>
-            <w:rStyle w:val="Hyperlink"/>
-            <w:rFonts w:cstheme="minorHAnsi"/>
-            <w:lang w:val="en-GB"/>
-          </w:rPr>
-          <w:t>ONNX</w:t>
-        </w:r>
-      </w:hyperlink>
-      <w:r>
-        <w:rPr>
-          <w:rFonts w:cstheme="minorHAnsi"/>
-          <w:lang w:val="en-GB"/>
-        </w:rPr>
-        <w:t xml:space="preserve">, </w:t>
-      </w:r>
-      <w:hyperlink r:id="rId15" w:history="1">
-        <w:r>
-          <w:rPr>
-            <w:rStyle w:val="Hyperlink"/>
-            <w:rFonts w:cstheme="minorHAnsi"/>
-            <w:lang w:val="en-GB"/>
-          </w:rPr>
-          <w:t>MMdn</w:t>
-        </w:r>
-        <w:r>
-          <w:rPr>
-            <w:rStyle w:val="Hyperlink"/>
-            <w:rFonts w:cstheme="minorHAnsi"/>
-            <w:lang w:val="en-GB"/>
-          </w:rPr>
-          <w:t>n</w:t>
-        </w:r>
-      </w:hyperlink>
+      <w:bookmarkStart w:id="0" w:name="_GoBack"/>
+      <w:bookmarkEnd w:id="0"/>
+      <w:r>
+        <w:fldChar w:fldCharType="begin"/>
+      </w:r>
+      <w:r>
+        <w:rPr>
+          <w:lang w:val="en-GB"/>
+        </w:rPr>
+        <w:instrText xml:space="preserve"> HYPERLINK "https://github.com/Microsoft/MMdnn" </w:instrText>
+      </w:r>
+      <w:r>
+        <w:fldChar w:fldCharType="separate"/>
+      </w:r>
+      <w:proofErr w:type="spellStart"/>
+      <w:r>
+        <w:rPr>
+          <w:rStyle w:val="Hyperlink"/>
+          <w:rFonts w:cstheme="minorHAnsi"/>
+          <w:lang w:val="en-GB"/>
+        </w:rPr>
+        <w:t>MMdnn</w:t>
+      </w:r>
+      <w:proofErr w:type="spellEnd"/>
+      <w:r>
+        <w:rPr>
+          <w:rStyle w:val="Hyperlink"/>
+          <w:rFonts w:cstheme="minorHAnsi"/>
+          <w:lang w:val="en-GB"/>
+        </w:rPr>
+        <w:fldChar w:fldCharType="end"/>
+      </w:r>
     </w:p>
     <w:p>
       <w:pPr>
@@ -1697,43 +1514,87 @@
           <w:szCs w:val="16"/>
           <w:lang w:val="en-GB"/>
         </w:rPr>
-        <w:t>[1] G. Montavon, W. Samek, and K. M¨uller, “Methods for Interpreting and</w:t>
-      </w:r>
-      <w:r>
-        <w:rPr>
-          <w:rFonts w:cstheme="minorHAnsi"/>
-          <w:sz w:val="16"/>
-          <w:szCs w:val="16"/>
-          <w:lang w:val="en-GB"/>
-        </w:rPr>
-        <w:t xml:space="preserve"> </w:t>
-      </w:r>
-      <w:r>
-        <w:rPr>
-          <w:rFonts w:cstheme="minorHAnsi"/>
-          <w:sz w:val="16"/>
-          <w:szCs w:val="16"/>
-          <w:lang w:val="en-GB"/>
-        </w:rPr>
-        <w:t>Understanding Deep Neural Networks,” CoRR, vol. abs/1706.07979,</w:t>
-      </w:r>
-      <w:r>
-        <w:rPr>
-          <w:rFonts w:cstheme="minorHAnsi"/>
-          <w:sz w:val="16"/>
-          <w:szCs w:val="16"/>
-          <w:lang w:val="en-GB"/>
-        </w:rPr>
-        <w:t xml:space="preserve"> </w:t>
-      </w:r>
-      <w:r>
-        <w:rPr>
-          <w:rFonts w:cstheme="minorHAnsi"/>
-          <w:sz w:val="16"/>
-          <w:szCs w:val="16"/>
-          <w:lang w:val="en-GB"/>
-        </w:rPr>
-        <w:t>2017. http://arxiv.org/abs/1706.07979</w:t>
+        <w:t xml:space="preserve">[1] G. </w:t>
+      </w:r>
+      <w:proofErr w:type="spellStart"/>
+      <w:r>
+        <w:rPr>
+          <w:rFonts w:cstheme="minorHAnsi"/>
+          <w:sz w:val="16"/>
+          <w:szCs w:val="16"/>
+          <w:lang w:val="en-GB"/>
+        </w:rPr>
+        <w:t>Montavon</w:t>
+      </w:r>
+      <w:proofErr w:type="spellEnd"/>
+      <w:r>
+        <w:rPr>
+          <w:rFonts w:cstheme="minorHAnsi"/>
+          <w:sz w:val="16"/>
+          <w:szCs w:val="16"/>
+          <w:lang w:val="en-GB"/>
+        </w:rPr>
+        <w:t xml:space="preserve">, W. </w:t>
+      </w:r>
+      <w:proofErr w:type="spellStart"/>
+      <w:r>
+        <w:rPr>
+          <w:rFonts w:cstheme="minorHAnsi"/>
+          <w:sz w:val="16"/>
+          <w:szCs w:val="16"/>
+          <w:lang w:val="en-GB"/>
+        </w:rPr>
+        <w:t>Samek</w:t>
+      </w:r>
+      <w:proofErr w:type="spellEnd"/>
+      <w:r>
+        <w:rPr>
+          <w:rFonts w:cstheme="minorHAnsi"/>
+          <w:sz w:val="16"/>
+          <w:szCs w:val="16"/>
+          <w:lang w:val="en-GB"/>
+        </w:rPr>
+        <w:t xml:space="preserve">, and K. </w:t>
+      </w:r>
+      <w:proofErr w:type="spellStart"/>
+      <w:r>
+        <w:rPr>
+          <w:rFonts w:cstheme="minorHAnsi"/>
+          <w:sz w:val="16"/>
+          <w:szCs w:val="16"/>
+          <w:lang w:val="en-GB"/>
+        </w:rPr>
+        <w:t>M¨uller</w:t>
+      </w:r>
+      <w:proofErr w:type="spellEnd"/>
+      <w:r>
+        <w:rPr>
+          <w:rFonts w:cstheme="minorHAnsi"/>
+          <w:sz w:val="16"/>
+          <w:szCs w:val="16"/>
+          <w:lang w:val="en-GB"/>
+        </w:rPr>
+        <w:t xml:space="preserve">, “Methods for Interpreting and Understanding Deep Neural Networks,” </w:t>
+      </w:r>
+      <w:proofErr w:type="spellStart"/>
+      <w:r>
+        <w:rPr>
+          <w:rFonts w:cstheme="minorHAnsi"/>
+          <w:sz w:val="16"/>
+          <w:szCs w:val="16"/>
+          <w:lang w:val="en-GB"/>
+        </w:rPr>
+        <w:t>CoRR</w:t>
+      </w:r>
+      <w:proofErr w:type="spellEnd"/>
+      <w:r>
+        <w:rPr>
+          <w:rFonts w:cstheme="minorHAnsi"/>
+          <w:sz w:val="16"/>
+          <w:szCs w:val="16"/>
+          <w:lang w:val="en-GB"/>
+        </w:rPr>
+        <w:t>, vol. abs/1706.07979, 2017. http://arxiv.org/abs/1706.07979</w:t>
       </w:r>
     </w:p>
     <w:p>
@@ -1756,25 +1617,107 @@
           <w:szCs w:val="16"/>
           <w:lang w:val="en-GB"/>
         </w:rPr>
-        <w:t>[2] S. Chakraborty, R. J. Tomsett, R. Raghavendra, D. Harborne, M. Alzantot,</w:t>
-      </w:r>
-      <w:r>
-        <w:rPr>
-          <w:rFonts w:cstheme="minorHAnsi"/>
-          <w:sz w:val="16"/>
-          <w:szCs w:val="16"/>
-          <w:lang w:val="en-GB"/>
-        </w:rPr>
-        <w:t xml:space="preserve"> </w:t>
-      </w:r>
-      <w:r>
-        <w:rPr>
-          <w:rFonts w:cstheme="minorHAnsi"/>
-          <w:sz w:val="16"/>
-          <w:szCs w:val="16"/>
-          <w:lang w:val="en-GB"/>
-        </w:rPr>
-        <w:t>F. Cerutti, M. Srivastava, A. D. Preece, S. Julier, R. M. Rao,</w:t>
+        <w:t xml:space="preserve">[2] S. Chakraborty, R. J. </w:t>
+      </w:r>
+      <w:proofErr w:type="spellStart"/>
+      <w:r>
+        <w:rPr>
+          <w:rFonts w:cstheme="minorHAnsi"/>
+          <w:sz w:val="16"/>
+          <w:szCs w:val="16"/>
+          <w:lang w:val="en-GB"/>
+        </w:rPr>
+        <w:t>Tomsett</w:t>
+      </w:r>
+      <w:proofErr w:type="spellEnd"/>
+      <w:r>
+        <w:rPr>
+          <w:rFonts w:cstheme="minorHAnsi"/>
+          <w:sz w:val="16"/>
+          <w:szCs w:val="16"/>
+          <w:lang w:val="en-GB"/>
+        </w:rPr>
+        <w:t xml:space="preserve">, R. Raghavendra, D. Harborne, M. </w:t>
+      </w:r>
+      <w:proofErr w:type="spellStart"/>
+      <w:r>
+        <w:rPr>
+          <w:rFonts w:cstheme="minorHAnsi"/>
+          <w:sz w:val="16"/>
+          <w:szCs w:val="16"/>
+          <w:lang w:val="en-GB"/>
+        </w:rPr>
+        <w:t>Alzantot</w:t>
+      </w:r>
+      <w:proofErr w:type="spellEnd"/>
+      <w:r>
+        <w:rPr>
+          <w:rFonts w:cstheme="minorHAnsi"/>
+          <w:sz w:val="16"/>
+          <w:szCs w:val="16"/>
+          <w:lang w:val="en-GB"/>
+        </w:rPr>
+        <w:t xml:space="preserve">, F. </w:t>
+      </w:r>
+      <w:proofErr w:type="spellStart"/>
+      <w:r>
+        <w:rPr>
+          <w:rFonts w:cstheme="minorHAnsi"/>
+          <w:sz w:val="16"/>
+          <w:szCs w:val="16"/>
+          <w:lang w:val="en-GB"/>
+        </w:rPr>
+        <w:t>Cerutti</w:t>
+      </w:r>
+      <w:proofErr w:type="spellEnd"/>
+      <w:r>
+        <w:rPr>
+          <w:rFonts w:cstheme="minorHAnsi"/>
+          <w:sz w:val="16"/>
+          <w:szCs w:val="16"/>
+          <w:lang w:val="en-GB"/>
+        </w:rPr>
+        <w:t xml:space="preserve">, M. Srivastava, A. D. </w:t>
+      </w:r>
+      <w:proofErr w:type="spellStart"/>
+      <w:r>
+        <w:rPr>
+          <w:rFonts w:cstheme="minorHAnsi"/>
+          <w:sz w:val="16"/>
+          <w:szCs w:val="16"/>
+          <w:lang w:val="en-GB"/>
+        </w:rPr>
+        <w:t>Preece</w:t>
+      </w:r>
+      <w:proofErr w:type="spellEnd"/>
+      <w:r>
+        <w:rPr>
+          <w:rFonts w:cstheme="minorHAnsi"/>
+          <w:sz w:val="16"/>
+          <w:szCs w:val="16"/>
+          <w:lang w:val="en-GB"/>
+        </w:rPr>
+        <w:t xml:space="preserve">, S. </w:t>
+      </w:r>
+      <w:proofErr w:type="spellStart"/>
+      <w:r>
+        <w:rPr>
+          <w:rFonts w:cstheme="minorHAnsi"/>
+          <w:sz w:val="16"/>
+          <w:szCs w:val="16"/>
+          <w:lang w:val="en-GB"/>
+        </w:rPr>
+        <w:t>Julier</w:t>
+      </w:r>
+      <w:proofErr w:type="spellEnd"/>
+      <w:r>
+        <w:rPr>
+          <w:rFonts w:cstheme="minorHAnsi"/>
+          <w:sz w:val="16"/>
+          <w:szCs w:val="16"/>
+          <w:lang w:val="en-GB"/>
+        </w:rPr>
+        <w:t>, R. M. Rao,</w:t>
       </w:r>
     </w:p>
     <w:p>
@@ -1797,25 +1740,67 @@
           <w:szCs w:val="16"/>
           <w:lang w:val="en-GB"/>
         </w:rPr>
-        <w:t>T. D. Kelley, D. Braines, M. Sensoy, C. J. Willis, and P. Gurram,</w:t>
-      </w:r>
-      <w:r>
-        <w:rPr>
-          <w:rFonts w:cstheme="minorHAnsi"/>
-          <w:sz w:val="16"/>
-          <w:szCs w:val="16"/>
-          <w:lang w:val="en-GB"/>
-        </w:rPr>
-        <w:t xml:space="preserve"> </w:t>
-      </w:r>
-      <w:r>
-        <w:rPr>
-          <w:rFonts w:cstheme="minorHAnsi"/>
-          <w:sz w:val="16"/>
-          <w:szCs w:val="16"/>
-          <w:lang w:val="en-GB"/>
-        </w:rPr>
-        <w:t>“Interpretability of Deep Learning Models: A Survey of Results,” 2017.</w:t>
+        <w:t xml:space="preserve">T. D. Kelley, D. </w:t>
+      </w:r>
+      <w:proofErr w:type="spellStart"/>
+      <w:r>
+        <w:rPr>
+          <w:rFonts w:cstheme="minorHAnsi"/>
+          <w:sz w:val="16"/>
+          <w:szCs w:val="16"/>
+          <w:lang w:val="en-GB"/>
+        </w:rPr>
+        <w:t>Braines</w:t>
+      </w:r>
+      <w:proofErr w:type="spellEnd"/>
+      <w:r>
+        <w:rPr>
+          <w:rFonts w:cstheme="minorHAnsi"/>
+          <w:sz w:val="16"/>
+          <w:szCs w:val="16"/>
+          <w:lang w:val="en-GB"/>
+        </w:rPr>
+        <w:t xml:space="preserve">, M. </w:t>
+      </w:r>
+      <w:proofErr w:type="spellStart"/>
+      <w:r>
+        <w:rPr>
+          <w:rFonts w:cstheme="minorHAnsi"/>
+          <w:sz w:val="16"/>
+          <w:szCs w:val="16"/>
+          <w:lang w:val="en-GB"/>
+        </w:rPr>
+        <w:t>Sensoy</w:t>
+      </w:r>
+      <w:proofErr w:type="spellEnd"/>
+      <w:r>
+        <w:rPr>
+          <w:rFonts w:cstheme="minorHAnsi"/>
+          <w:sz w:val="16"/>
+          <w:szCs w:val="16"/>
+          <w:lang w:val="en-GB"/>
+        </w:rPr>
+        <w:t xml:space="preserve">, C. J. Willis, and P. </w:t>
+      </w:r>
+      <w:proofErr w:type="spellStart"/>
+      <w:r>
+        <w:rPr>
+          <w:rFonts w:cstheme="minorHAnsi"/>
+          <w:sz w:val="16"/>
+          <w:szCs w:val="16"/>
+          <w:lang w:val="en-GB"/>
+        </w:rPr>
+        <w:t>Gurram</w:t>
+      </w:r>
+      <w:proofErr w:type="spellEnd"/>
+      <w:r>
+        <w:rPr>
+          <w:rFonts w:cstheme="minorHAnsi"/>
+          <w:sz w:val="16"/>
+          <w:szCs w:val="16"/>
+          <w:lang w:val="en-GB"/>
+        </w:rPr>
+        <w:t>, “Interpretability of Deep Learning Models: A Survey of Results,” 2017.</w:t>
       </w:r>
     </w:p>
     <w:p>
@@ -1838,25 +1823,87 @@
           <w:szCs w:val="16"/>
           <w:lang w:val="en-GB"/>
         </w:rPr>
-        <w:t>[3] D. Baehrens, T. Schroeter, S. Harmeling, M. Kawanabe, K. Hansen, and</w:t>
-      </w:r>
-      <w:r>
-        <w:rPr>
-          <w:rFonts w:cstheme="minorHAnsi"/>
-          <w:sz w:val="16"/>
-          <w:szCs w:val="16"/>
-          <w:lang w:val="en-GB"/>
-        </w:rPr>
-        <w:t xml:space="preserve"> </w:t>
-      </w:r>
-      <w:r>
-        <w:rPr>
-          <w:rFonts w:cstheme="minorHAnsi"/>
-          <w:sz w:val="16"/>
-          <w:szCs w:val="16"/>
-          <w:lang w:val="en-GB"/>
-        </w:rPr>
-        <w:t>K.-R. M¨uller, “How to Explain Individual Classification Decisions,”</w:t>
+        <w:t xml:space="preserve">[3] D. </w:t>
+      </w:r>
+      <w:proofErr w:type="spellStart"/>
+      <w:r>
+        <w:rPr>
+          <w:rFonts w:cstheme="minorHAnsi"/>
+          <w:sz w:val="16"/>
+          <w:szCs w:val="16"/>
+          <w:lang w:val="en-GB"/>
+        </w:rPr>
+        <w:t>Baehrens</w:t>
+      </w:r>
+      <w:proofErr w:type="spellEnd"/>
+      <w:r>
+        <w:rPr>
+          <w:rFonts w:cstheme="minorHAnsi"/>
+          <w:sz w:val="16"/>
+          <w:szCs w:val="16"/>
+          <w:lang w:val="en-GB"/>
+        </w:rPr>
+        <w:t xml:space="preserve">, T. </w:t>
+      </w:r>
+      <w:proofErr w:type="spellStart"/>
+      <w:r>
+        <w:rPr>
+          <w:rFonts w:cstheme="minorHAnsi"/>
+          <w:sz w:val="16"/>
+          <w:szCs w:val="16"/>
+          <w:lang w:val="en-GB"/>
+        </w:rPr>
+        <w:t>Schroeter</w:t>
+      </w:r>
+      <w:proofErr w:type="spellEnd"/>
+      <w:r>
+        <w:rPr>
+          <w:rFonts w:cstheme="minorHAnsi"/>
+          <w:sz w:val="16"/>
+          <w:szCs w:val="16"/>
+          <w:lang w:val="en-GB"/>
+        </w:rPr>
+        <w:t xml:space="preserve">, S. Harmeling, M. </w:t>
+      </w:r>
+      <w:proofErr w:type="spellStart"/>
+      <w:r>
+        <w:rPr>
+          <w:rFonts w:cstheme="minorHAnsi"/>
+          <w:sz w:val="16"/>
+          <w:szCs w:val="16"/>
+          <w:lang w:val="en-GB"/>
+        </w:rPr>
+        <w:t>Kawanabe</w:t>
+      </w:r>
+      <w:proofErr w:type="spellEnd"/>
+      <w:r>
+        <w:rPr>
+          <w:rFonts w:cstheme="minorHAnsi"/>
+          <w:sz w:val="16"/>
+          <w:szCs w:val="16"/>
+          <w:lang w:val="en-GB"/>
+        </w:rPr>
+        <w:t xml:space="preserve">, K. Hansen, and K.-R. </w:t>
+      </w:r>
+      <w:proofErr w:type="spellStart"/>
+      <w:r>
+        <w:rPr>
+          <w:rFonts w:cstheme="minorHAnsi"/>
+          <w:sz w:val="16"/>
+          <w:szCs w:val="16"/>
+          <w:lang w:val="en-GB"/>
+        </w:rPr>
+        <w:t>M¨uller</w:t>
+      </w:r>
+      <w:proofErr w:type="spellEnd"/>
+      <w:r>
+        <w:rPr>
+          <w:rFonts w:cstheme="minorHAnsi"/>
+          <w:sz w:val="16"/>
+          <w:szCs w:val="16"/>
+          <w:lang w:val="en-GB"/>
+        </w:rPr>
+        <w:t>, “How to Explain Individual Classification Decisions,”</w:t>
       </w:r>
     </w:p>
     <w:p>
@@ -1925,25 +1972,47 @@
           <w:szCs w:val="16"/>
           <w:lang w:val="en-GB"/>
         </w:rPr>
-        <w:t>[4] K. Simonyan, A. Vedaldi, and A. Zisserman, “Deep Inside Convolutional</w:t>
-      </w:r>
-      <w:r>
-        <w:rPr>
-          <w:rFonts w:cstheme="minorHAnsi"/>
-          <w:sz w:val="16"/>
-          <w:szCs w:val="16"/>
-          <w:lang w:val="en-GB"/>
-        </w:rPr>
-        <w:t xml:space="preserve"> </w:t>
-      </w:r>
-      <w:r>
-        <w:rPr>
-          <w:rFonts w:cstheme="minorHAnsi"/>
-          <w:sz w:val="16"/>
-          <w:szCs w:val="16"/>
-          <w:lang w:val="en-GB"/>
-        </w:rPr>
-        <w:t>Networks: Visualising Image Classification Models and Saliency</w:t>
+        <w:t xml:space="preserve">[4] K. </w:t>
+      </w:r>
+      <w:proofErr w:type="spellStart"/>
+      <w:r>
+        <w:rPr>
+          <w:rFonts w:cstheme="minorHAnsi"/>
+          <w:sz w:val="16"/>
+          <w:szCs w:val="16"/>
+          <w:lang w:val="en-GB"/>
+        </w:rPr>
+        <w:t>Simonyan</w:t>
+      </w:r>
+      <w:proofErr w:type="spellEnd"/>
+      <w:r>
+        <w:rPr>
+          <w:rFonts w:cstheme="minorHAnsi"/>
+          <w:sz w:val="16"/>
+          <w:szCs w:val="16"/>
+          <w:lang w:val="en-GB"/>
+        </w:rPr>
+        <w:t xml:space="preserve">, A. </w:t>
+      </w:r>
+      <w:proofErr w:type="spellStart"/>
+      <w:r>
+        <w:rPr>
+          <w:rFonts w:cstheme="minorHAnsi"/>
+          <w:sz w:val="16"/>
+          <w:szCs w:val="16"/>
+          <w:lang w:val="en-GB"/>
+        </w:rPr>
+        <w:t>Vedaldi</w:t>
+      </w:r>
+      <w:proofErr w:type="spellEnd"/>
+      <w:r>
+        <w:rPr>
+          <w:rFonts w:cstheme="minorHAnsi"/>
+          <w:sz w:val="16"/>
+          <w:szCs w:val="16"/>
+          <w:lang w:val="en-GB"/>
+        </w:rPr>
+        <w:t>, and A. Zisserman, “Deep Inside Convolutional Networks: Visualising Image Classification Models and Saliency</w:t>
       </w:r>
     </w:p>
     <w:p>
@@ -1966,7 +2035,27 @@
           <w:szCs w:val="16"/>
           <w:lang w:val="en-GB"/>
         </w:rPr>
-        <w:t>Maps,” CoRR, vol. abs/1312.6034, 2013. http://arxiv.org/abs/1312.6034</w:t>
+        <w:t xml:space="preserve">Maps,” </w:t>
+      </w:r>
+      <w:proofErr w:type="spellStart"/>
+      <w:r>
+        <w:rPr>
+          <w:rFonts w:cstheme="minorHAnsi"/>
+          <w:sz w:val="16"/>
+          <w:szCs w:val="16"/>
+          <w:lang w:val="en-GB"/>
+        </w:rPr>
+        <w:t>CoRR</w:t>
+      </w:r>
+      <w:proofErr w:type="spellEnd"/>
+      <w:r>
+        <w:rPr>
+          <w:rFonts w:cstheme="minorHAnsi"/>
+          <w:sz w:val="16"/>
+          <w:szCs w:val="16"/>
+          <w:lang w:val="en-GB"/>
+        </w:rPr>
+        <w:t>, vol. abs/1312.6034, 2013. http://arxiv.org/abs/1312.6034</w:t>
       </w:r>
     </w:p>
     <w:p>
@@ -1989,25 +2078,47 @@
           <w:szCs w:val="16"/>
           <w:lang w:val="en-GB"/>
         </w:rPr>
-        <w:t>[5] M. D. Zeiler and R. Fergus, “Visualizing and Understanding Convolutional</w:t>
-      </w:r>
-      <w:r>
-        <w:rPr>
-          <w:rFonts w:cstheme="minorHAnsi"/>
-          <w:sz w:val="16"/>
-          <w:szCs w:val="16"/>
-          <w:lang w:val="en-GB"/>
-        </w:rPr>
-        <w:t xml:space="preserve"> </w:t>
-      </w:r>
-      <w:r>
-        <w:rPr>
-          <w:rFonts w:cstheme="minorHAnsi"/>
-          <w:sz w:val="16"/>
-          <w:szCs w:val="16"/>
-          <w:lang w:val="en-GB"/>
-        </w:rPr>
-        <w:t>Networks,” in Computer Vision – ECCV 2014, D. Fleet, T. Pajdla,</w:t>
+        <w:t xml:space="preserve">[5] M. D. </w:t>
+      </w:r>
+      <w:proofErr w:type="spellStart"/>
+      <w:r>
+        <w:rPr>
+          <w:rFonts w:cstheme="minorHAnsi"/>
+          <w:sz w:val="16"/>
+          <w:szCs w:val="16"/>
+          <w:lang w:val="en-GB"/>
+        </w:rPr>
+        <w:t>Zeiler</w:t>
+      </w:r>
+      <w:proofErr w:type="spellEnd"/>
+      <w:r>
+        <w:rPr>
+          <w:rFonts w:cstheme="minorHAnsi"/>
+          <w:sz w:val="16"/>
+          <w:szCs w:val="16"/>
+          <w:lang w:val="en-GB"/>
+        </w:rPr>
+        <w:t xml:space="preserve"> and R. Fergus, “Visualizing and Understanding Convolutional Networks,” in Computer Vision – ECCV 2014, D. Fleet, T. </w:t>
+      </w:r>
+      <w:proofErr w:type="spellStart"/>
+      <w:r>
+        <w:rPr>
+          <w:rFonts w:cstheme="minorHAnsi"/>
+          <w:sz w:val="16"/>
+          <w:szCs w:val="16"/>
+          <w:lang w:val="en-GB"/>
+        </w:rPr>
+        <w:t>Pajdla</w:t>
+      </w:r>
+      <w:proofErr w:type="spellEnd"/>
+      <w:r>
+        <w:rPr>
+          <w:rFonts w:cstheme="minorHAnsi"/>
+          <w:sz w:val="16"/>
+          <w:szCs w:val="16"/>
+          <w:lang w:val="en-GB"/>
+        </w:rPr>
+        <w:t>,</w:t>
       </w:r>
     </w:p>
     <w:p>
@@ -2028,27 +2139,17 @@
           <w:rFonts w:cstheme="minorHAnsi"/>
           <w:sz w:val="16"/>
           <w:szCs w:val="16"/>
-          <w:lang w:val="en-GB"/>
-        </w:rPr>
-        <w:t>B. Schiele, and T. Tuytelaars, Eds. Cham: Springer International</w:t>
-      </w:r>
-      <w:r>
-        <w:rPr>
-          <w:rFonts w:cstheme="minorHAnsi"/>
-          <w:sz w:val="16"/>
-          <w:szCs w:val="16"/>
-          <w:lang w:val="en-GB"/>
-        </w:rPr>
-        <w:t xml:space="preserve"> </w:t>
-      </w:r>
-      <w:r>
-        <w:rPr>
-          <w:rFonts w:cstheme="minorHAnsi"/>
-          <w:sz w:val="16"/>
-          <w:szCs w:val="16"/>
-          <w:lang w:val="en-GB"/>
-        </w:rPr>
-        <w:t>Publishing, 2014, pp. 818–833.</w:t>
+        </w:rPr>
+        <w:t xml:space="preserve">B. Schiele, and T. Tuytelaars, Eds. </w:t>
+      </w:r>
+      <w:r>
+        <w:rPr>
+          <w:rFonts w:cstheme="minorHAnsi"/>
+          <w:sz w:val="16"/>
+          <w:szCs w:val="16"/>
+          <w:lang w:val="en-GB"/>
+        </w:rPr>
+        <w:t>Cham: Springer International Publishing, 2014, pp. 818–833.</w:t>
       </w:r>
     </w:p>
     <w:p>
@@ -2069,17 +2170,118 @@
           <w:rFonts w:cstheme="minorHAnsi"/>
           <w:sz w:val="16"/>
           <w:szCs w:val="16"/>
-        </w:rPr>
-        <w:t>[6] S. Bach, A. Binder, G. Montavon, F. Klauschen, K.-R. M¨uller,</w:t>
-      </w:r>
-      <w:r>
-        <w:rPr>
-          <w:rFonts w:cstheme="minorHAnsi"/>
-          <w:sz w:val="16"/>
-          <w:szCs w:val="16"/>
-          <w:lang w:val="en-GB"/>
-        </w:rPr>
-        <w:t>W. Samek, and O´ . D. Sua´rez, “On Pixel-Wise Explanations for Non-</w:t>
+          <w:lang w:val="en-GB"/>
+        </w:rPr>
+        <w:t xml:space="preserve">[6] S. Bach, A. Binder, G. </w:t>
+      </w:r>
+      <w:proofErr w:type="spellStart"/>
+      <w:r>
+        <w:rPr>
+          <w:rFonts w:cstheme="minorHAnsi"/>
+          <w:sz w:val="16"/>
+          <w:szCs w:val="16"/>
+          <w:lang w:val="en-GB"/>
+        </w:rPr>
+        <w:t>Montavon</w:t>
+      </w:r>
+      <w:proofErr w:type="spellEnd"/>
+      <w:r>
+        <w:rPr>
+          <w:rFonts w:cstheme="minorHAnsi"/>
+          <w:sz w:val="16"/>
+          <w:szCs w:val="16"/>
+          <w:lang w:val="en-GB"/>
+        </w:rPr>
+        <w:t xml:space="preserve">, F. </w:t>
+      </w:r>
+      <w:proofErr w:type="spellStart"/>
+      <w:r>
+        <w:rPr>
+          <w:rFonts w:cstheme="minorHAnsi"/>
+          <w:sz w:val="16"/>
+          <w:szCs w:val="16"/>
+          <w:lang w:val="en-GB"/>
+        </w:rPr>
+        <w:t>Klauschen</w:t>
+      </w:r>
+      <w:proofErr w:type="spellEnd"/>
+      <w:r>
+        <w:rPr>
+          <w:rFonts w:cstheme="minorHAnsi"/>
+          <w:sz w:val="16"/>
+          <w:szCs w:val="16"/>
+          <w:lang w:val="en-GB"/>
+        </w:rPr>
+        <w:t xml:space="preserve">, K.-R. </w:t>
+      </w:r>
+      <w:proofErr w:type="spellStart"/>
+      <w:r>
+        <w:rPr>
+          <w:rFonts w:cstheme="minorHAnsi"/>
+          <w:sz w:val="16"/>
+          <w:szCs w:val="16"/>
+          <w:lang w:val="en-GB"/>
+        </w:rPr>
+        <w:t>M¨uller,</w:t>
+      </w:r>
+      <w:r>
+        <w:rPr>
+          <w:rFonts w:cstheme="minorHAnsi"/>
+          <w:sz w:val="16"/>
+          <w:szCs w:val="16"/>
+          <w:lang w:val="en-GB"/>
+        </w:rPr>
+        <w:t>W</w:t>
+      </w:r>
+      <w:proofErr w:type="spellEnd"/>
+      <w:r>
+        <w:rPr>
+          <w:rFonts w:cstheme="minorHAnsi"/>
+          <w:sz w:val="16"/>
+          <w:szCs w:val="16"/>
+          <w:lang w:val="en-GB"/>
+        </w:rPr>
+        <w:t xml:space="preserve">. </w:t>
+      </w:r>
+      <w:proofErr w:type="spellStart"/>
+      <w:r>
+        <w:rPr>
+          <w:rFonts w:cstheme="minorHAnsi"/>
+          <w:sz w:val="16"/>
+          <w:szCs w:val="16"/>
+          <w:lang w:val="en-GB"/>
+        </w:rPr>
+        <w:t>Samek</w:t>
+      </w:r>
+      <w:proofErr w:type="spellEnd"/>
+      <w:r>
+        <w:rPr>
+          <w:rFonts w:cstheme="minorHAnsi"/>
+          <w:sz w:val="16"/>
+          <w:szCs w:val="16"/>
+          <w:lang w:val="en-GB"/>
+        </w:rPr>
+        <w:t xml:space="preserve">, and O´ . D. </w:t>
+      </w:r>
+      <w:proofErr w:type="spellStart"/>
+      <w:r>
+        <w:rPr>
+          <w:rFonts w:cstheme="minorHAnsi"/>
+          <w:sz w:val="16"/>
+          <w:szCs w:val="16"/>
+          <w:lang w:val="en-GB"/>
+        </w:rPr>
+        <w:t>Sua´rez</w:t>
+      </w:r>
+      <w:proofErr w:type="spellEnd"/>
+      <w:r>
+        <w:rPr>
+          <w:rFonts w:cstheme="minorHAnsi"/>
+          <w:sz w:val="16"/>
+          <w:szCs w:val="16"/>
+          <w:lang w:val="en-GB"/>
+        </w:rPr>
+        <w:t>, “On Pixel-Wise Explanations for Non-</w:t>
       </w:r>
     </w:p>
     <w:p>
@@ -2102,25 +2304,27 @@
           <w:szCs w:val="16"/>
           <w:lang w:val="en-GB"/>
         </w:rPr>
-        <w:t>Linear Classifier Decisions by Layer-Wise Relevance Propagation,” in</w:t>
-      </w:r>
-      <w:r>
-        <w:rPr>
-          <w:rFonts w:cstheme="minorHAnsi"/>
-          <w:sz w:val="16"/>
-          <w:szCs w:val="16"/>
-          <w:lang w:val="en-GB"/>
-        </w:rPr>
-        <w:t xml:space="preserve"> </w:t>
-      </w:r>
-      <w:r>
-        <w:rPr>
-          <w:rFonts w:cstheme="minorHAnsi"/>
-          <w:sz w:val="16"/>
-          <w:szCs w:val="16"/>
-          <w:lang w:val="en-GB"/>
-        </w:rPr>
-        <w:t>PloS one, 2015.</w:t>
+        <w:t xml:space="preserve">Linear Classifier Decisions by Layer-Wise Relevance Propagation,” in </w:t>
+      </w:r>
+      <w:proofErr w:type="spellStart"/>
+      <w:r>
+        <w:rPr>
+          <w:rFonts w:cstheme="minorHAnsi"/>
+          <w:sz w:val="16"/>
+          <w:szCs w:val="16"/>
+          <w:lang w:val="en-GB"/>
+        </w:rPr>
+        <w:t>PloS</w:t>
+      </w:r>
+      <w:proofErr w:type="spellEnd"/>
+      <w:r>
+        <w:rPr>
+          <w:rFonts w:cstheme="minorHAnsi"/>
+          <w:sz w:val="16"/>
+          <w:szCs w:val="16"/>
+          <w:lang w:val="en-GB"/>
+        </w:rPr>
+        <w:t xml:space="preserve"> one, 2015.</w:t>
       </w:r>
     </w:p>
     <w:p>
@@ -2143,25 +2347,67 @@
           <w:szCs w:val="16"/>
           <w:lang w:val="en-GB"/>
         </w:rPr>
-        <w:t>[7] W. Samek, A. Binder, G. Montavon, S. Bach, and K. M¨uller,</w:t>
-      </w:r>
-      <w:r>
-        <w:rPr>
-          <w:rFonts w:cstheme="minorHAnsi"/>
-          <w:sz w:val="16"/>
-          <w:szCs w:val="16"/>
-          <w:lang w:val="en-GB"/>
-        </w:rPr>
-        <w:t xml:space="preserve"> </w:t>
-      </w:r>
-      <w:r>
-        <w:rPr>
-          <w:rFonts w:cstheme="minorHAnsi"/>
-          <w:sz w:val="16"/>
-          <w:szCs w:val="16"/>
-          <w:lang w:val="en-GB"/>
-        </w:rPr>
-        <w:t>“Evaluating the visualization of what a Deep Neural Network has</w:t>
+        <w:t xml:space="preserve">[7] W. </w:t>
+      </w:r>
+      <w:proofErr w:type="spellStart"/>
+      <w:r>
+        <w:rPr>
+          <w:rFonts w:cstheme="minorHAnsi"/>
+          <w:sz w:val="16"/>
+          <w:szCs w:val="16"/>
+          <w:lang w:val="en-GB"/>
+        </w:rPr>
+        <w:t>Samek</w:t>
+      </w:r>
+      <w:proofErr w:type="spellEnd"/>
+      <w:r>
+        <w:rPr>
+          <w:rFonts w:cstheme="minorHAnsi"/>
+          <w:sz w:val="16"/>
+          <w:szCs w:val="16"/>
+          <w:lang w:val="en-GB"/>
+        </w:rPr>
+        <w:t xml:space="preserve">, A. Binder, G. </w:t>
+      </w:r>
+      <w:proofErr w:type="spellStart"/>
+      <w:r>
+        <w:rPr>
+          <w:rFonts w:cstheme="minorHAnsi"/>
+          <w:sz w:val="16"/>
+          <w:szCs w:val="16"/>
+          <w:lang w:val="en-GB"/>
+        </w:rPr>
+        <w:t>Montavon</w:t>
+      </w:r>
+      <w:proofErr w:type="spellEnd"/>
+      <w:r>
+        <w:rPr>
+          <w:rFonts w:cstheme="minorHAnsi"/>
+          <w:sz w:val="16"/>
+          <w:szCs w:val="16"/>
+          <w:lang w:val="en-GB"/>
+        </w:rPr>
+        <w:t xml:space="preserve">, S. Bach, and K. </w:t>
+      </w:r>
+      <w:proofErr w:type="spellStart"/>
+      <w:r>
+        <w:rPr>
+          <w:rFonts w:cstheme="minorHAnsi"/>
+          <w:sz w:val="16"/>
+          <w:szCs w:val="16"/>
+          <w:lang w:val="en-GB"/>
+        </w:rPr>
+        <w:t>M¨uller</w:t>
+      </w:r>
+      <w:proofErr w:type="spellEnd"/>
+      <w:r>
+        <w:rPr>
+          <w:rFonts w:cstheme="minorHAnsi"/>
+          <w:sz w:val="16"/>
+          <w:szCs w:val="16"/>
+          <w:lang w:val="en-GB"/>
+        </w:rPr>
+        <w:t>, “Evaluating the visualization of what a Deep Neural Network has</w:t>
       </w:r>
     </w:p>
     <w:p>
@@ -2184,7 +2430,27 @@
           <w:szCs w:val="16"/>
           <w:lang w:val="en-GB"/>
         </w:rPr>
-        <w:t>learned,” CoRR, vol. abs/1509.06321, 2015. http://arxiv.org/abs/1509.06321</w:t>
+        <w:t xml:space="preserve">learned,” </w:t>
+      </w:r>
+      <w:proofErr w:type="spellStart"/>
+      <w:r>
+        <w:rPr>
+          <w:rFonts w:cstheme="minorHAnsi"/>
+          <w:sz w:val="16"/>
+          <w:szCs w:val="16"/>
+          <w:lang w:val="en-GB"/>
+        </w:rPr>
+        <w:t>CoRR</w:t>
+      </w:r>
+      <w:proofErr w:type="spellEnd"/>
+      <w:r>
+        <w:rPr>
+          <w:rFonts w:cstheme="minorHAnsi"/>
+          <w:sz w:val="16"/>
+          <w:szCs w:val="16"/>
+          <w:lang w:val="en-GB"/>
+        </w:rPr>
+        <w:t>, vol. abs/1509.06321, 2015. http://arxiv.org/abs/1509.06321</w:t>
       </w:r>
     </w:p>
     <w:p>
@@ -2207,61 +2473,27 @@
           <w:szCs w:val="16"/>
           <w:lang w:val="en-GB"/>
         </w:rPr>
-        <w:t>[</w:t>
-      </w:r>
-      <w:r>
-        <w:rPr>
-          <w:rFonts w:cstheme="minorHAnsi"/>
-          <w:sz w:val="16"/>
-          <w:szCs w:val="16"/>
-          <w:lang w:val="en-GB"/>
-        </w:rPr>
-        <w:t>8</w:t>
-      </w:r>
-      <w:r>
-        <w:rPr>
-          <w:rFonts w:cstheme="minorHAnsi"/>
-          <w:sz w:val="16"/>
-          <w:szCs w:val="16"/>
-          <w:lang w:val="en-GB"/>
-        </w:rPr>
-        <w:t>] M. Kuffer, K. Pfeffer, and R. Sliuzas, “Slums from Space - 15 Years of</w:t>
-      </w:r>
-      <w:r>
-        <w:rPr>
-          <w:rFonts w:cstheme="minorHAnsi"/>
-          <w:sz w:val="16"/>
-          <w:szCs w:val="16"/>
-          <w:lang w:val="en-GB"/>
-        </w:rPr>
-        <w:t xml:space="preserve"> </w:t>
-      </w:r>
-      <w:r>
-        <w:rPr>
-          <w:rFonts w:cstheme="minorHAnsi"/>
-          <w:sz w:val="16"/>
-          <w:szCs w:val="16"/>
-          <w:lang w:val="en-GB"/>
-        </w:rPr>
-        <w:t>Slum Mapping using Remote Sensing,” Remote Sensing, vol. 8, no. 6,</w:t>
-      </w:r>
-      <w:r>
-        <w:rPr>
-          <w:rFonts w:cstheme="minorHAnsi"/>
-          <w:sz w:val="16"/>
-          <w:szCs w:val="16"/>
-          <w:lang w:val="en-GB"/>
-        </w:rPr>
-        <w:t xml:space="preserve"> </w:t>
-      </w:r>
-      <w:r>
-        <w:rPr>
-          <w:rFonts w:cstheme="minorHAnsi"/>
-          <w:sz w:val="16"/>
-          <w:szCs w:val="16"/>
-          <w:lang w:val="en-GB"/>
-        </w:rPr>
-        <w:t>p. 455, 2016.</w:t>
+        <w:t xml:space="preserve">[8] M. Kuffer, K. Pfeffer, and R. </w:t>
+      </w:r>
+      <w:proofErr w:type="spellStart"/>
+      <w:r>
+        <w:rPr>
+          <w:rFonts w:cstheme="minorHAnsi"/>
+          <w:sz w:val="16"/>
+          <w:szCs w:val="16"/>
+          <w:lang w:val="en-GB"/>
+        </w:rPr>
+        <w:t>Sliuzas</w:t>
+      </w:r>
+      <w:proofErr w:type="spellEnd"/>
+      <w:r>
+        <w:rPr>
+          <w:rFonts w:cstheme="minorHAnsi"/>
+          <w:sz w:val="16"/>
+          <w:szCs w:val="16"/>
+          <w:lang w:val="en-GB"/>
+        </w:rPr>
+        <w:t>, “Slums from Space - 15 Years of Slum Mapping using Remote Sensing,” Remote Sensing, vol. 8, no. 6, p. 455, 2016.</w:t>
       </w:r>
     </w:p>
     <w:p>
@@ -2284,7 +2516,27 @@
           <w:szCs w:val="16"/>
           <w:lang w:val="en-GB"/>
         </w:rPr>
-        <w:t>[9] Y. LeCun and C. Cortes, “MNIST handwritten digit database,” 2010. [Online]. Available: http://yann.lecun.com/exdb/mnist/</w:t>
+        <w:t xml:space="preserve">[9] Y. </w:t>
+      </w:r>
+      <w:proofErr w:type="spellStart"/>
+      <w:r>
+        <w:rPr>
+          <w:rFonts w:cstheme="minorHAnsi"/>
+          <w:sz w:val="16"/>
+          <w:szCs w:val="16"/>
+          <w:lang w:val="en-GB"/>
+        </w:rPr>
+        <w:t>LeCun</w:t>
+      </w:r>
+      <w:proofErr w:type="spellEnd"/>
+      <w:r>
+        <w:rPr>
+          <w:rFonts w:cstheme="minorHAnsi"/>
+          <w:sz w:val="16"/>
+          <w:szCs w:val="16"/>
+          <w:lang w:val="en-GB"/>
+        </w:rPr>
+        <w:t xml:space="preserve"> and C. Cortes, “MNIST handwritten digit database,” 2010. [Online]. Available: http://yann.lecun.com/exdb/mnist/</w:t>
       </w:r>
     </w:p>
     <w:p>
@@ -2316,7 +2568,27 @@
           <w:szCs w:val="16"/>
           <w:lang w:val="en-GB"/>
         </w:rPr>
-        <w:t xml:space="preserve">Ranguelova, E., Pauwels, E. J., &amp; Berkhout, J. (2018). Evaluating layer-wise relevance propagation explainability maps for artificial neural networks. In </w:t>
+        <w:t xml:space="preserve">Ranguelova, E., Pauwels, E. J., &amp; Berkhout, J. (2018). Evaluating layer-wise relevance propagation </w:t>
+      </w:r>
+      <w:proofErr w:type="spellStart"/>
+      <w:r>
+        <w:rPr>
+          <w:rFonts w:cstheme="minorHAnsi"/>
+          <w:sz w:val="16"/>
+          <w:szCs w:val="16"/>
+          <w:lang w:val="en-GB"/>
+        </w:rPr>
+        <w:t>explainability</w:t>
+      </w:r>
+      <w:proofErr w:type="spellEnd"/>
+      <w:r>
+        <w:rPr>
+          <w:rFonts w:cstheme="minorHAnsi"/>
+          <w:sz w:val="16"/>
+          <w:szCs w:val="16"/>
+          <w:lang w:val="en-GB"/>
+        </w:rPr>
+        <w:t xml:space="preserve"> maps for artificial neural networks. In </w:t>
       </w:r>
       <w:r>
         <w:rPr>
@@ -2645,6 +2917,7 @@
     <w:lsdException w:name="HTML Sample" w:semiHidden="1" w:unhideWhenUsed="1"/>
     <w:lsdException w:name="HTML Typewriter" w:semiHidden="1" w:unhideWhenUsed="1"/>
     <w:lsdException w:name="HTML Variable" w:semiHidden="1" w:unhideWhenUsed="1"/>
+    <w:lsdException w:name="Normal Table" w:semiHidden="1" w:unhideWhenUsed="1"/>
     <w:lsdException w:name="annotation subject" w:semiHidden="1" w:unhideWhenUsed="1"/>
     <w:lsdException w:name="No List" w:semiHidden="1" w:unhideWhenUsed="1"/>
     <w:lsdException w:name="Outline List 1" w:semiHidden="1" w:unhideWhenUsed="1"/>
@@ -2691,8 +2964,10 @@
     <w:lsdException w:name="Table Subtle 2" w:semiHidden="1" w:unhideWhenUsed="1"/>
     <w:lsdException w:name="Table Web 1" w:semiHidden="1" w:unhideWhenUsed="1"/>
     <w:lsdException w:name="Table Web 2" w:semiHidden="1" w:unhideWhenUsed="1"/>
+    <w:lsdException w:name="Table Web 3" w:semiHidden="1" w:unhideWhenUsed="1"/>
     <w:lsdException w:name="Balloon Text" w:semiHidden="1" w:unhideWhenUsed="1"/>
     <w:lsdException w:name="Table Grid" w:uiPriority="39"/>
+    <w:lsdException w:name="Table Theme" w:semiHidden="1" w:unhideWhenUsed="1"/>
     <w:lsdException w:name="Placeholder Text" w:semiHidden="1"/>
     <w:lsdException w:name="No Spacing" w:uiPriority="1" w:qFormat="1"/>
     <w:lsdException w:name="Light Shading" w:uiPriority="60"/>

</xml_diff>